<commit_message>
added initial analysis and graph
</commit_message>
<xml_diff>
--- a/FinalProject/term project final proposal.docx
+++ b/FinalProject/term project final proposal.docx
@@ -346,8 +346,13 @@
         <w:t>Library packages:</w:t>
       </w:r>
       <w:r>
-        <w:t xml:space="preserve"> BioJava</w:t>
-      </w:r>
+        <w:t xml:space="preserve"> </w:t>
+      </w:r>
+      <w:proofErr w:type="spellStart"/>
+      <w:r>
+        <w:t>BioJava</w:t>
+      </w:r>
+      <w:proofErr w:type="spellEnd"/>
     </w:p>
     <w:p/>
     <w:p>
@@ -466,8 +471,16 @@
         <w:rPr>
           <w:rFonts w:ascii="Calibri" w:eastAsia="Calibri" w:hAnsi="Calibri" w:cs="Times New Roman"/>
         </w:rPr>
-        <w:t>1-2 weeks after coding complete – Analyze data</w:t>
-      </w:r>
+        <w:t xml:space="preserve">1-2 weeks after coding complete – Analyze </w:t>
+      </w:r>
+      <w:proofErr w:type="gramStart"/>
+      <w:r>
+        <w:rPr>
+          <w:rFonts w:ascii="Calibri" w:eastAsia="Calibri" w:hAnsi="Calibri" w:cs="Times New Roman"/>
+        </w:rPr>
+        <w:t>data</w:t>
+      </w:r>
+      <w:proofErr w:type="gramEnd"/>
     </w:p>
     <w:p>
       <w:pPr>
@@ -592,8 +605,111 @@
         <w:t>Initial analysis:</w:t>
       </w:r>
     </w:p>
-    <w:p/>
-    <w:p/>
+    <w:p>
+      <w:r>
+        <w:t>Comparing the wildtype SARS-COV-2 genome to SARS-COV-2 variants and SARS-like genome</w:t>
+      </w:r>
+      <w:r>
+        <w:t xml:space="preserve"> </w:t>
+      </w:r>
+      <w:proofErr w:type="spellStart"/>
+      <w:r>
+        <w:t>sars</w:t>
+      </w:r>
+      <w:proofErr w:type="spellEnd"/>
+      <w:r>
+        <w:t xml:space="preserve">, shows how the substitution rate is substantially greater for </w:t>
+      </w:r>
+      <w:proofErr w:type="spellStart"/>
+      <w:r>
+        <w:t>sars</w:t>
+      </w:r>
+      <w:proofErr w:type="spellEnd"/>
+      <w:r>
+        <w:t xml:space="preserve"> than any of the variants.</w:t>
+      </w:r>
+      <w:r>
+        <w:t xml:space="preserve"> </w:t>
+      </w:r>
+      <w:r>
+        <w:t>Also, the</w:t>
+      </w:r>
+      <w:r>
+        <w:t xml:space="preserve"> substitution rates comparing </w:t>
+      </w:r>
+      <w:proofErr w:type="spellStart"/>
+      <w:r>
+        <w:t>sars</w:t>
+      </w:r>
+      <w:proofErr w:type="spellEnd"/>
+      <w:r>
+        <w:t xml:space="preserve"> to variants are </w:t>
+      </w:r>
+      <w:r>
+        <w:t>within a ~0.002 margin</w:t>
+      </w:r>
+      <w:r>
+        <w:t xml:space="preserve"> to </w:t>
+      </w:r>
+      <w:r>
+        <w:t xml:space="preserve">the substitution rate of </w:t>
+      </w:r>
+      <w:proofErr w:type="spellStart"/>
+      <w:r>
+        <w:t>sars</w:t>
+      </w:r>
+      <w:proofErr w:type="spellEnd"/>
+      <w:r>
+        <w:t xml:space="preserve"> to SARS-COV-2 of 0.194913. This shows how closely related the variants are compared to one another and </w:t>
+      </w:r>
+      <w:r>
+        <w:t xml:space="preserve">the wildtype </w:t>
+      </w:r>
+      <w:r>
+        <w:t>SARS-COV-2</w:t>
+      </w:r>
+      <w:r>
+        <w:t xml:space="preserve"> genome</w:t>
+      </w:r>
+      <w:r>
+        <w:t>, which is why they are not considered variants of</w:t>
+      </w:r>
+      <w:r>
+        <w:t xml:space="preserve"> SARS-like genome</w:t>
+      </w:r>
+      <w:r>
+        <w:t xml:space="preserve"> </w:t>
+      </w:r>
+      <w:proofErr w:type="spellStart"/>
+      <w:r>
+        <w:t>sars</w:t>
+      </w:r>
+      <w:proofErr w:type="spellEnd"/>
+      <w:r>
+        <w:t>.</w:t>
+      </w:r>
+    </w:p>
+    <w:p>
+      <w:r>
+        <w:rPr>
+          <w:noProof/>
+        </w:rPr>
+        <w:lastRenderedPageBreak/>
+        <w:drawing>
+          <wp:inline distT="0" distB="0" distL="0" distR="0" wp14:anchorId="04BEF5C0" wp14:editId="5E336012">
+            <wp:extent cx="6819900" cy="3305175"/>
+            <wp:effectExtent l="0" t="0" r="0" b="9525"/>
+            <wp:docPr id="467911021" name="Chart 1"/>
+            <wp:cNvGraphicFramePr/>
+            <a:graphic xmlns:a="http://schemas.openxmlformats.org/drawingml/2006/main">
+              <a:graphicData uri="http://schemas.openxmlformats.org/drawingml/2006/chart">
+                <c:chart xmlns:c="http://schemas.openxmlformats.org/drawingml/2006/chart" xmlns:r="http://schemas.openxmlformats.org/officeDocument/2006/relationships" r:id="rId6"/>
+              </a:graphicData>
+            </a:graphic>
+          </wp:inline>
+        </w:drawing>
+      </w:r>
+    </w:p>
     <w:sectPr>
       <w:pgSz w:w="12240" w:h="15840"/>
       <w:pgMar w:top="1440" w:right="1440" w:bottom="1440" w:left="1440" w:header="720" w:footer="720" w:gutter="0"/>
@@ -1029,6 +1145,1192 @@
 </w:styles>
 </file>
 
+<file path=word/charts/chart1.xml><?xml version="1.0" encoding="utf-8"?>
+<c:chartSpace xmlns:c="http://schemas.openxmlformats.org/drawingml/2006/chart" xmlns:a="http://schemas.openxmlformats.org/drawingml/2006/main" xmlns:r="http://schemas.openxmlformats.org/officeDocument/2006/relationships" xmlns:c16r2="http://schemas.microsoft.com/office/drawing/2015/06/chart">
+  <c:date1904 val="0"/>
+  <c:lang val="en-US"/>
+  <c:roundedCorners val="0"/>
+  <mc:AlternateContent xmlns:mc="http://schemas.openxmlformats.org/markup-compatibility/2006">
+    <mc:Choice xmlns:c14="http://schemas.microsoft.com/office/drawing/2007/8/2/chart" Requires="c14">
+      <c14:style val="102"/>
+    </mc:Choice>
+    <mc:Fallback>
+      <c:style val="2"/>
+    </mc:Fallback>
+  </mc:AlternateContent>
+  <c:chart>
+    <c:title>
+      <c:tx>
+        <c:rich>
+          <a:bodyPr rot="0" spcFirstLastPara="1" vertOverflow="ellipsis" vert="horz" wrap="square" anchor="ctr" anchorCtr="1"/>
+          <a:lstStyle/>
+          <a:p>
+            <a:pPr>
+              <a:defRPr sz="1400" b="0" i="0" u="none" strike="noStrike" kern="1200" cap="none" spc="20" baseline="0">
+                <a:solidFill>
+                  <a:schemeClr val="tx1">
+                    <a:lumMod val="50000"/>
+                    <a:lumOff val="50000"/>
+                  </a:schemeClr>
+                </a:solidFill>
+                <a:latin typeface="+mn-lt"/>
+                <a:ea typeface="+mn-ea"/>
+                <a:cs typeface="+mn-cs"/>
+              </a:defRPr>
+            </a:pPr>
+            <a:r>
+              <a:rPr lang="en-US"/>
+              <a:t>Subsitution rate compared to wildtype SARS-COV-2 genome and sars</a:t>
+            </a:r>
+          </a:p>
+        </c:rich>
+      </c:tx>
+      <c:overlay val="0"/>
+      <c:spPr>
+        <a:noFill/>
+        <a:ln>
+          <a:noFill/>
+        </a:ln>
+        <a:effectLst/>
+      </c:spPr>
+      <c:txPr>
+        <a:bodyPr rot="0" spcFirstLastPara="1" vertOverflow="ellipsis" vert="horz" wrap="square" anchor="ctr" anchorCtr="1"/>
+        <a:lstStyle/>
+        <a:p>
+          <a:pPr>
+            <a:defRPr sz="1400" b="0" i="0" u="none" strike="noStrike" kern="1200" cap="none" spc="20" baseline="0">
+              <a:solidFill>
+                <a:schemeClr val="tx1">
+                  <a:lumMod val="50000"/>
+                  <a:lumOff val="50000"/>
+                </a:schemeClr>
+              </a:solidFill>
+              <a:latin typeface="+mn-lt"/>
+              <a:ea typeface="+mn-ea"/>
+              <a:cs typeface="+mn-cs"/>
+            </a:defRPr>
+          </a:pPr>
+          <a:endParaRPr lang="en-US"/>
+        </a:p>
+      </c:txPr>
+    </c:title>
+    <c:autoTitleDeleted val="0"/>
+    <c:plotArea>
+      <c:layout/>
+      <c:barChart>
+        <c:barDir val="col"/>
+        <c:grouping val="clustered"/>
+        <c:varyColors val="0"/>
+        <c:ser>
+          <c:idx val="0"/>
+          <c:order val="0"/>
+          <c:tx>
+            <c:strRef>
+              <c:f>Sheet1!$B$1</c:f>
+              <c:strCache>
+                <c:ptCount val="1"/>
+                <c:pt idx="0">
+                  <c:v>SARS-COV-2</c:v>
+                </c:pt>
+              </c:strCache>
+            </c:strRef>
+          </c:tx>
+          <c:spPr>
+            <a:gradFill rotWithShape="1">
+              <a:gsLst>
+                <a:gs pos="0">
+                  <a:schemeClr val="accent1">
+                    <a:lumMod val="110000"/>
+                    <a:satMod val="105000"/>
+                    <a:tint val="67000"/>
+                  </a:schemeClr>
+                </a:gs>
+                <a:gs pos="50000">
+                  <a:schemeClr val="accent1">
+                    <a:lumMod val="105000"/>
+                    <a:satMod val="103000"/>
+                    <a:tint val="73000"/>
+                  </a:schemeClr>
+                </a:gs>
+                <a:gs pos="100000">
+                  <a:schemeClr val="accent1">
+                    <a:lumMod val="105000"/>
+                    <a:satMod val="109000"/>
+                    <a:tint val="81000"/>
+                  </a:schemeClr>
+                </a:gs>
+              </a:gsLst>
+              <a:lin ang="5400000" scaled="0"/>
+            </a:gradFill>
+            <a:ln w="9525" cap="flat" cmpd="sng" algn="ctr">
+              <a:solidFill>
+                <a:schemeClr val="accent1">
+                  <a:shade val="95000"/>
+                </a:schemeClr>
+              </a:solidFill>
+              <a:round/>
+            </a:ln>
+            <a:effectLst/>
+          </c:spPr>
+          <c:invertIfNegative val="0"/>
+          <c:dLbls>
+            <c:spPr>
+              <a:noFill/>
+              <a:ln>
+                <a:noFill/>
+              </a:ln>
+              <a:effectLst/>
+            </c:spPr>
+            <c:txPr>
+              <a:bodyPr rot="0" spcFirstLastPara="1" vertOverflow="ellipsis" vert="horz" wrap="square" lIns="38100" tIns="19050" rIns="38100" bIns="19050" anchor="ctr" anchorCtr="1">
+                <a:spAutoFit/>
+              </a:bodyPr>
+              <a:lstStyle/>
+              <a:p>
+                <a:pPr>
+                  <a:defRPr sz="900" b="0" i="0" u="none" strike="noStrike" kern="1200" baseline="0">
+                    <a:solidFill>
+                      <a:schemeClr val="tx1">
+                        <a:lumMod val="50000"/>
+                        <a:lumOff val="50000"/>
+                      </a:schemeClr>
+                    </a:solidFill>
+                    <a:latin typeface="+mn-lt"/>
+                    <a:ea typeface="+mn-ea"/>
+                    <a:cs typeface="+mn-cs"/>
+                  </a:defRPr>
+                </a:pPr>
+                <a:endParaRPr lang="en-US"/>
+              </a:p>
+            </c:txPr>
+            <c:dLblPos val="outEnd"/>
+            <c:showLegendKey val="0"/>
+            <c:showVal val="1"/>
+            <c:showCatName val="0"/>
+            <c:showSerName val="0"/>
+            <c:showPercent val="0"/>
+            <c:showBubbleSize val="0"/>
+            <c:showLeaderLines val="0"/>
+            <c:extLst>
+              <c:ext xmlns:c15="http://schemas.microsoft.com/office/drawing/2012/chart" uri="{CE6537A1-D6FC-4f65-9D91-7224C49458BB}">
+                <c15:showLeaderLines val="1"/>
+                <c15:leaderLines>
+                  <c:spPr>
+                    <a:ln w="9525">
+                      <a:solidFill>
+                        <a:schemeClr val="tx1">
+                          <a:lumMod val="35000"/>
+                          <a:lumOff val="65000"/>
+                        </a:schemeClr>
+                      </a:solidFill>
+                    </a:ln>
+                    <a:effectLst/>
+                  </c:spPr>
+                </c15:leaderLines>
+              </c:ext>
+            </c:extLst>
+          </c:dLbls>
+          <c:cat>
+            <c:strRef>
+              <c:f>Sheet1!$A$2:$A$7</c:f>
+              <c:strCache>
+                <c:ptCount val="6"/>
+                <c:pt idx="0">
+                  <c:v>Alpha</c:v>
+                </c:pt>
+                <c:pt idx="1">
+                  <c:v>Beta</c:v>
+                </c:pt>
+                <c:pt idx="2">
+                  <c:v>Delta</c:v>
+                </c:pt>
+                <c:pt idx="3">
+                  <c:v>Gamma</c:v>
+                </c:pt>
+                <c:pt idx="4">
+                  <c:v>Omicron</c:v>
+                </c:pt>
+                <c:pt idx="5">
+                  <c:v>Sars</c:v>
+                </c:pt>
+              </c:strCache>
+            </c:strRef>
+          </c:cat>
+          <c:val>
+            <c:numRef>
+              <c:f>Sheet1!$B$2:$B$7</c:f>
+              <c:numCache>
+                <c:formatCode>General</c:formatCode>
+                <c:ptCount val="6"/>
+                <c:pt idx="0">
+                  <c:v>1.039E-3</c:v>
+                </c:pt>
+                <c:pt idx="1">
+                  <c:v>8.7100000000000003E-4</c:v>
+                </c:pt>
+                <c:pt idx="2">
+                  <c:v>1.108E-3</c:v>
+                </c:pt>
+                <c:pt idx="3">
+                  <c:v>1.1739999999999999E-3</c:v>
+                </c:pt>
+                <c:pt idx="4">
+                  <c:v>1.3060000000000001E-3</c:v>
+                </c:pt>
+                <c:pt idx="5">
+                  <c:v>0.19791300000000001</c:v>
+                </c:pt>
+              </c:numCache>
+            </c:numRef>
+          </c:val>
+          <c:extLst>
+            <c:ext xmlns:c16="http://schemas.microsoft.com/office/drawing/2014/chart" uri="{C3380CC4-5D6E-409C-BE32-E72D297353CC}">
+              <c16:uniqueId val="{00000000-5704-4E05-88D2-86374E162A43}"/>
+            </c:ext>
+          </c:extLst>
+        </c:ser>
+        <c:ser>
+          <c:idx val="1"/>
+          <c:order val="1"/>
+          <c:tx>
+            <c:strRef>
+              <c:f>Sheet1!$C$1</c:f>
+              <c:strCache>
+                <c:ptCount val="1"/>
+                <c:pt idx="0">
+                  <c:v>Sars</c:v>
+                </c:pt>
+              </c:strCache>
+            </c:strRef>
+          </c:tx>
+          <c:spPr>
+            <a:gradFill rotWithShape="1">
+              <a:gsLst>
+                <a:gs pos="0">
+                  <a:schemeClr val="accent2">
+                    <a:lumMod val="110000"/>
+                    <a:satMod val="105000"/>
+                    <a:tint val="67000"/>
+                  </a:schemeClr>
+                </a:gs>
+                <a:gs pos="50000">
+                  <a:schemeClr val="accent2">
+                    <a:lumMod val="105000"/>
+                    <a:satMod val="103000"/>
+                    <a:tint val="73000"/>
+                  </a:schemeClr>
+                </a:gs>
+                <a:gs pos="100000">
+                  <a:schemeClr val="accent2">
+                    <a:lumMod val="105000"/>
+                    <a:satMod val="109000"/>
+                    <a:tint val="81000"/>
+                  </a:schemeClr>
+                </a:gs>
+              </a:gsLst>
+              <a:lin ang="5400000" scaled="0"/>
+            </a:gradFill>
+            <a:ln w="9525" cap="flat" cmpd="sng" algn="ctr">
+              <a:solidFill>
+                <a:schemeClr val="accent2">
+                  <a:shade val="95000"/>
+                </a:schemeClr>
+              </a:solidFill>
+              <a:round/>
+            </a:ln>
+            <a:effectLst/>
+          </c:spPr>
+          <c:invertIfNegative val="0"/>
+          <c:dLbls>
+            <c:spPr>
+              <a:noFill/>
+              <a:ln>
+                <a:noFill/>
+              </a:ln>
+              <a:effectLst/>
+            </c:spPr>
+            <c:txPr>
+              <a:bodyPr rot="0" spcFirstLastPara="1" vertOverflow="ellipsis" vert="horz" wrap="square" lIns="38100" tIns="19050" rIns="38100" bIns="19050" anchor="ctr" anchorCtr="1">
+                <a:spAutoFit/>
+              </a:bodyPr>
+              <a:lstStyle/>
+              <a:p>
+                <a:pPr>
+                  <a:defRPr sz="900" b="0" i="0" u="none" strike="noStrike" kern="1200" baseline="0">
+                    <a:solidFill>
+                      <a:schemeClr val="tx1">
+                        <a:lumMod val="50000"/>
+                        <a:lumOff val="50000"/>
+                      </a:schemeClr>
+                    </a:solidFill>
+                    <a:latin typeface="+mn-lt"/>
+                    <a:ea typeface="+mn-ea"/>
+                    <a:cs typeface="+mn-cs"/>
+                  </a:defRPr>
+                </a:pPr>
+                <a:endParaRPr lang="en-US"/>
+              </a:p>
+            </c:txPr>
+            <c:dLblPos val="outEnd"/>
+            <c:showLegendKey val="0"/>
+            <c:showVal val="1"/>
+            <c:showCatName val="0"/>
+            <c:showSerName val="0"/>
+            <c:showPercent val="0"/>
+            <c:showBubbleSize val="0"/>
+            <c:showLeaderLines val="0"/>
+            <c:extLst>
+              <c:ext xmlns:c15="http://schemas.microsoft.com/office/drawing/2012/chart" uri="{CE6537A1-D6FC-4f65-9D91-7224C49458BB}">
+                <c15:showLeaderLines val="1"/>
+                <c15:leaderLines>
+                  <c:spPr>
+                    <a:ln w="9525">
+                      <a:solidFill>
+                        <a:schemeClr val="tx1">
+                          <a:lumMod val="35000"/>
+                          <a:lumOff val="65000"/>
+                        </a:schemeClr>
+                      </a:solidFill>
+                    </a:ln>
+                    <a:effectLst/>
+                  </c:spPr>
+                </c15:leaderLines>
+              </c:ext>
+            </c:extLst>
+          </c:dLbls>
+          <c:cat>
+            <c:strRef>
+              <c:f>Sheet1!$A$2:$A$7</c:f>
+              <c:strCache>
+                <c:ptCount val="6"/>
+                <c:pt idx="0">
+                  <c:v>Alpha</c:v>
+                </c:pt>
+                <c:pt idx="1">
+                  <c:v>Beta</c:v>
+                </c:pt>
+                <c:pt idx="2">
+                  <c:v>Delta</c:v>
+                </c:pt>
+                <c:pt idx="3">
+                  <c:v>Gamma</c:v>
+                </c:pt>
+                <c:pt idx="4">
+                  <c:v>Omicron</c:v>
+                </c:pt>
+                <c:pt idx="5">
+                  <c:v>Sars</c:v>
+                </c:pt>
+              </c:strCache>
+            </c:strRef>
+          </c:cat>
+          <c:val>
+            <c:numRef>
+              <c:f>Sheet1!$C$2:$C$7</c:f>
+              <c:numCache>
+                <c:formatCode>General</c:formatCode>
+                <c:ptCount val="6"/>
+                <c:pt idx="0">
+                  <c:v>0.19687399999999999</c:v>
+                </c:pt>
+                <c:pt idx="1">
+                  <c:v>0.19704199999999999</c:v>
+                </c:pt>
+                <c:pt idx="2">
+                  <c:v>0.19680500000000001</c:v>
+                </c:pt>
+                <c:pt idx="3">
+                  <c:v>0.196738</c:v>
+                </c:pt>
+                <c:pt idx="4">
+                  <c:v>0.196607</c:v>
+                </c:pt>
+                <c:pt idx="5">
+                  <c:v>0</c:v>
+                </c:pt>
+              </c:numCache>
+            </c:numRef>
+          </c:val>
+          <c:extLst>
+            <c:ext xmlns:c16="http://schemas.microsoft.com/office/drawing/2014/chart" uri="{C3380CC4-5D6E-409C-BE32-E72D297353CC}">
+              <c16:uniqueId val="{00000003-5704-4E05-88D2-86374E162A43}"/>
+            </c:ext>
+          </c:extLst>
+        </c:ser>
+        <c:dLbls>
+          <c:dLblPos val="outEnd"/>
+          <c:showLegendKey val="0"/>
+          <c:showVal val="1"/>
+          <c:showCatName val="0"/>
+          <c:showSerName val="0"/>
+          <c:showPercent val="0"/>
+          <c:showBubbleSize val="0"/>
+        </c:dLbls>
+        <c:gapWidth val="100"/>
+        <c:overlap val="-24"/>
+        <c:axId val="1657469248"/>
+        <c:axId val="1057875008"/>
+      </c:barChart>
+      <c:catAx>
+        <c:axId val="1657469248"/>
+        <c:scaling>
+          <c:orientation val="minMax"/>
+        </c:scaling>
+        <c:delete val="0"/>
+        <c:axPos val="b"/>
+        <c:numFmt formatCode="General" sourceLinked="1"/>
+        <c:majorTickMark val="out"/>
+        <c:minorTickMark val="none"/>
+        <c:tickLblPos val="nextTo"/>
+        <c:spPr>
+          <a:noFill/>
+          <a:ln w="9525" cap="flat" cmpd="sng" algn="ctr">
+            <a:solidFill>
+              <a:schemeClr val="tx1">
+                <a:lumMod val="15000"/>
+                <a:lumOff val="85000"/>
+              </a:schemeClr>
+            </a:solidFill>
+            <a:round/>
+          </a:ln>
+          <a:effectLst/>
+        </c:spPr>
+        <c:txPr>
+          <a:bodyPr rot="-60000000" spcFirstLastPara="1" vertOverflow="ellipsis" vert="horz" wrap="square" anchor="ctr" anchorCtr="1"/>
+          <a:lstStyle/>
+          <a:p>
+            <a:pPr>
+              <a:defRPr sz="900" b="0" i="0" u="none" strike="noStrike" kern="1200" baseline="0">
+                <a:solidFill>
+                  <a:schemeClr val="tx1">
+                    <a:lumMod val="50000"/>
+                    <a:lumOff val="50000"/>
+                  </a:schemeClr>
+                </a:solidFill>
+                <a:latin typeface="+mn-lt"/>
+                <a:ea typeface="+mn-ea"/>
+                <a:cs typeface="+mn-cs"/>
+              </a:defRPr>
+            </a:pPr>
+            <a:endParaRPr lang="en-US"/>
+          </a:p>
+        </c:txPr>
+        <c:crossAx val="1057875008"/>
+        <c:crosses val="autoZero"/>
+        <c:auto val="1"/>
+        <c:lblAlgn val="ctr"/>
+        <c:lblOffset val="100"/>
+        <c:noMultiLvlLbl val="0"/>
+      </c:catAx>
+      <c:valAx>
+        <c:axId val="1057875008"/>
+        <c:scaling>
+          <c:orientation val="minMax"/>
+        </c:scaling>
+        <c:delete val="0"/>
+        <c:axPos val="l"/>
+        <c:majorGridlines>
+          <c:spPr>
+            <a:ln w="9525" cap="flat" cmpd="sng" algn="ctr">
+              <a:solidFill>
+                <a:schemeClr val="tx1">
+                  <a:lumMod val="15000"/>
+                  <a:lumOff val="85000"/>
+                </a:schemeClr>
+              </a:solidFill>
+              <a:round/>
+            </a:ln>
+            <a:effectLst/>
+          </c:spPr>
+        </c:majorGridlines>
+        <c:numFmt formatCode="General" sourceLinked="1"/>
+        <c:majorTickMark val="out"/>
+        <c:minorTickMark val="none"/>
+        <c:tickLblPos val="nextTo"/>
+        <c:spPr>
+          <a:noFill/>
+          <a:ln>
+            <a:noFill/>
+          </a:ln>
+          <a:effectLst/>
+        </c:spPr>
+        <c:txPr>
+          <a:bodyPr rot="-60000000" spcFirstLastPara="1" vertOverflow="ellipsis" vert="horz" wrap="square" anchor="ctr" anchorCtr="1"/>
+          <a:lstStyle/>
+          <a:p>
+            <a:pPr>
+              <a:defRPr sz="900" b="0" i="0" u="none" strike="noStrike" kern="1200" baseline="0">
+                <a:solidFill>
+                  <a:schemeClr val="tx1">
+                    <a:lumMod val="50000"/>
+                    <a:lumOff val="50000"/>
+                  </a:schemeClr>
+                </a:solidFill>
+                <a:latin typeface="+mn-lt"/>
+                <a:ea typeface="+mn-ea"/>
+                <a:cs typeface="+mn-cs"/>
+              </a:defRPr>
+            </a:pPr>
+            <a:endParaRPr lang="en-US"/>
+          </a:p>
+        </c:txPr>
+        <c:crossAx val="1657469248"/>
+        <c:crosses val="autoZero"/>
+        <c:crossBetween val="between"/>
+      </c:valAx>
+      <c:dTable>
+        <c:showHorzBorder val="1"/>
+        <c:showVertBorder val="1"/>
+        <c:showOutline val="1"/>
+        <c:showKeys val="1"/>
+        <c:spPr>
+          <a:noFill/>
+          <a:ln w="9525">
+            <a:solidFill>
+              <a:schemeClr val="tx1">
+                <a:lumMod val="15000"/>
+                <a:lumOff val="85000"/>
+              </a:schemeClr>
+            </a:solidFill>
+          </a:ln>
+          <a:effectLst/>
+        </c:spPr>
+        <c:txPr>
+          <a:bodyPr rot="0" spcFirstLastPara="1" vertOverflow="ellipsis" vert="horz" wrap="square" anchor="ctr" anchorCtr="1"/>
+          <a:lstStyle/>
+          <a:p>
+            <a:pPr rtl="0">
+              <a:defRPr sz="900" b="0" i="0" u="none" strike="noStrike" kern="1200" baseline="0">
+                <a:solidFill>
+                  <a:schemeClr val="tx1">
+                    <a:lumMod val="50000"/>
+                    <a:lumOff val="50000"/>
+                  </a:schemeClr>
+                </a:solidFill>
+                <a:latin typeface="+mn-lt"/>
+                <a:ea typeface="+mn-ea"/>
+                <a:cs typeface="+mn-cs"/>
+              </a:defRPr>
+            </a:pPr>
+            <a:endParaRPr lang="en-US"/>
+          </a:p>
+        </c:txPr>
+      </c:dTable>
+      <c:spPr>
+        <a:noFill/>
+        <a:ln>
+          <a:noFill/>
+        </a:ln>
+        <a:effectLst/>
+      </c:spPr>
+    </c:plotArea>
+    <c:plotVisOnly val="1"/>
+    <c:dispBlanksAs val="gap"/>
+    <c:extLst>
+      <c:ext xmlns:c16r3="http://schemas.microsoft.com/office/drawing/2017/03/chart" uri="{56B9EC1D-385E-4148-901F-78D8002777C0}">
+        <c16r3:dataDisplayOptions16>
+          <c16r3:dispNaAsBlank val="1"/>
+        </c16r3:dataDisplayOptions16>
+      </c:ext>
+    </c:extLst>
+    <c:showDLblsOverMax val="0"/>
+  </c:chart>
+  <c:spPr>
+    <a:solidFill>
+      <a:schemeClr val="bg1"/>
+    </a:solidFill>
+    <a:ln w="9525" cap="flat" cmpd="sng" algn="ctr">
+      <a:solidFill>
+        <a:schemeClr val="tx1">
+          <a:lumMod val="15000"/>
+          <a:lumOff val="85000"/>
+        </a:schemeClr>
+      </a:solidFill>
+      <a:round/>
+    </a:ln>
+    <a:effectLst/>
+  </c:spPr>
+  <c:txPr>
+    <a:bodyPr/>
+    <a:lstStyle/>
+    <a:p>
+      <a:pPr>
+        <a:defRPr/>
+      </a:pPr>
+      <a:endParaRPr lang="en-US"/>
+    </a:p>
+  </c:txPr>
+  <c:externalData r:id="rId3">
+    <c:autoUpdate val="0"/>
+  </c:externalData>
+</c:chartSpace>
+</file>
+
+<file path=word/charts/colors1.xml><?xml version="1.0" encoding="utf-8"?>
+<cs:colorStyle xmlns:cs="http://schemas.microsoft.com/office/drawing/2012/chartStyle" xmlns:a="http://schemas.openxmlformats.org/drawingml/2006/main" meth="cycle" id="10">
+  <a:schemeClr val="accent1"/>
+  <a:schemeClr val="accent2"/>
+  <a:schemeClr val="accent3"/>
+  <a:schemeClr val="accent4"/>
+  <a:schemeClr val="accent5"/>
+  <a:schemeClr val="accent6"/>
+  <cs:variation/>
+  <cs:variation>
+    <a:lumMod val="60000"/>
+  </cs:variation>
+  <cs:variation>
+    <a:lumMod val="80000"/>
+    <a:lumOff val="20000"/>
+  </cs:variation>
+  <cs:variation>
+    <a:lumMod val="80000"/>
+  </cs:variation>
+  <cs:variation>
+    <a:lumMod val="60000"/>
+    <a:lumOff val="40000"/>
+  </cs:variation>
+  <cs:variation>
+    <a:lumMod val="50000"/>
+  </cs:variation>
+  <cs:variation>
+    <a:lumMod val="70000"/>
+    <a:lumOff val="30000"/>
+  </cs:variation>
+  <cs:variation>
+    <a:lumMod val="70000"/>
+  </cs:variation>
+  <cs:variation>
+    <a:lumMod val="50000"/>
+    <a:lumOff val="50000"/>
+  </cs:variation>
+</cs:colorStyle>
+</file>
+
+<file path=word/charts/style1.xml><?xml version="1.0" encoding="utf-8"?>
+<cs:chartStyle xmlns:cs="http://schemas.microsoft.com/office/drawing/2012/chartStyle" xmlns:a="http://schemas.openxmlformats.org/drawingml/2006/main" id="206">
+  <cs:axisTitle>
+    <cs:lnRef idx="0"/>
+    <cs:fillRef idx="0"/>
+    <cs:effectRef idx="0"/>
+    <cs:fontRef idx="minor">
+      <a:schemeClr val="tx1">
+        <a:lumMod val="50000"/>
+        <a:lumOff val="50000"/>
+      </a:schemeClr>
+    </cs:fontRef>
+    <cs:defRPr sz="900" kern="1200" cap="all"/>
+  </cs:axisTitle>
+  <cs:categoryAxis>
+    <cs:lnRef idx="0"/>
+    <cs:fillRef idx="0"/>
+    <cs:effectRef idx="0"/>
+    <cs:fontRef idx="minor">
+      <a:schemeClr val="tx1">
+        <a:lumMod val="50000"/>
+        <a:lumOff val="50000"/>
+      </a:schemeClr>
+    </cs:fontRef>
+    <cs:spPr>
+      <a:ln w="9525" cap="flat" cmpd="sng" algn="ctr">
+        <a:solidFill>
+          <a:schemeClr val="tx1">
+            <a:lumMod val="15000"/>
+            <a:lumOff val="85000"/>
+          </a:schemeClr>
+        </a:solidFill>
+        <a:round/>
+      </a:ln>
+    </cs:spPr>
+    <cs:defRPr sz="900" kern="1200"/>
+  </cs:categoryAxis>
+  <cs:chartArea mods="allowNoFillOverride allowNoLineOverride">
+    <cs:lnRef idx="0"/>
+    <cs:fillRef idx="0"/>
+    <cs:effectRef idx="0"/>
+    <cs:fontRef idx="minor">
+      <a:schemeClr val="dk1"/>
+    </cs:fontRef>
+    <cs:spPr>
+      <a:solidFill>
+        <a:schemeClr val="bg1"/>
+      </a:solidFill>
+      <a:ln w="9525" cap="flat" cmpd="sng" algn="ctr">
+        <a:solidFill>
+          <a:schemeClr val="tx1">
+            <a:lumMod val="15000"/>
+            <a:lumOff val="85000"/>
+          </a:schemeClr>
+        </a:solidFill>
+        <a:round/>
+      </a:ln>
+    </cs:spPr>
+    <cs:defRPr sz="900" kern="1200"/>
+  </cs:chartArea>
+  <cs:dataLabel>
+    <cs:lnRef idx="0"/>
+    <cs:fillRef idx="0"/>
+    <cs:effectRef idx="0"/>
+    <cs:fontRef idx="minor">
+      <a:schemeClr val="tx1">
+        <a:lumMod val="50000"/>
+        <a:lumOff val="50000"/>
+      </a:schemeClr>
+    </cs:fontRef>
+    <cs:defRPr sz="900" kern="1200"/>
+  </cs:dataLabel>
+  <cs:dataLabelCallout>
+    <cs:lnRef idx="0"/>
+    <cs:fillRef idx="0"/>
+    <cs:effectRef idx="0"/>
+    <cs:fontRef idx="minor">
+      <a:schemeClr val="dk1">
+        <a:lumMod val="65000"/>
+        <a:lumOff val="35000"/>
+      </a:schemeClr>
+    </cs:fontRef>
+    <cs:spPr>
+      <a:solidFill>
+        <a:schemeClr val="lt1"/>
+      </a:solidFill>
+      <a:ln>
+        <a:solidFill>
+          <a:schemeClr val="dk1">
+            <a:lumMod val="25000"/>
+            <a:lumOff val="75000"/>
+          </a:schemeClr>
+        </a:solidFill>
+      </a:ln>
+    </cs:spPr>
+    <cs:defRPr sz="900" kern="1200"/>
+    <cs:bodyPr rot="0" spcFirstLastPara="1" vertOverflow="clip" horzOverflow="clip" vert="horz" wrap="square" lIns="36576" tIns="18288" rIns="36576" bIns="18288" anchor="ctr" anchorCtr="1">
+      <a:spAutoFit/>
+    </cs:bodyPr>
+  </cs:dataLabelCallout>
+  <cs:dataPoint>
+    <cs:lnRef idx="0">
+      <cs:styleClr val="auto"/>
+    </cs:lnRef>
+    <cs:fillRef idx="2">
+      <cs:styleClr val="auto"/>
+    </cs:fillRef>
+    <cs:effectRef idx="1"/>
+    <cs:fontRef idx="minor">
+      <a:schemeClr val="dk1"/>
+    </cs:fontRef>
+    <cs:spPr>
+      <a:ln w="9525" cap="flat" cmpd="sng" algn="ctr">
+        <a:solidFill>
+          <a:schemeClr val="phClr">
+            <a:shade val="95000"/>
+          </a:schemeClr>
+        </a:solidFill>
+        <a:round/>
+      </a:ln>
+    </cs:spPr>
+  </cs:dataPoint>
+  <cs:dataPoint3D>
+    <cs:lnRef idx="0">
+      <cs:styleClr val="auto"/>
+    </cs:lnRef>
+    <cs:fillRef idx="2">
+      <cs:styleClr val="auto"/>
+    </cs:fillRef>
+    <cs:effectRef idx="1"/>
+    <cs:fontRef idx="minor">
+      <a:schemeClr val="dk1"/>
+    </cs:fontRef>
+    <cs:spPr>
+      <a:ln w="9525" cap="flat" cmpd="sng" algn="ctr">
+        <a:solidFill>
+          <a:schemeClr val="phClr">
+            <a:shade val="95000"/>
+          </a:schemeClr>
+        </a:solidFill>
+        <a:round/>
+      </a:ln>
+    </cs:spPr>
+  </cs:dataPoint3D>
+  <cs:dataPointLine>
+    <cs:lnRef idx="0">
+      <cs:styleClr val="auto"/>
+    </cs:lnRef>
+    <cs:fillRef idx="2">
+      <cs:styleClr val="auto"/>
+    </cs:fillRef>
+    <cs:effectRef idx="1"/>
+    <cs:fontRef idx="minor">
+      <a:schemeClr val="dk1"/>
+    </cs:fontRef>
+    <cs:spPr>
+      <a:ln w="15875" cap="rnd">
+        <a:solidFill>
+          <a:schemeClr val="phClr"/>
+        </a:solidFill>
+        <a:round/>
+      </a:ln>
+    </cs:spPr>
+  </cs:dataPointLine>
+  <cs:dataPointMarker>
+    <cs:lnRef idx="0">
+      <cs:styleClr val="auto"/>
+    </cs:lnRef>
+    <cs:fillRef idx="2">
+      <cs:styleClr val="auto"/>
+    </cs:fillRef>
+    <cs:effectRef idx="1"/>
+    <cs:fontRef idx="minor">
+      <a:schemeClr val="dk1"/>
+    </cs:fontRef>
+    <cs:spPr>
+      <a:ln w="9525" cap="flat" cmpd="sng" algn="ctr">
+        <a:solidFill>
+          <a:schemeClr val="phClr">
+            <a:shade val="95000"/>
+          </a:schemeClr>
+        </a:solidFill>
+        <a:round/>
+      </a:ln>
+    </cs:spPr>
+  </cs:dataPointMarker>
+  <cs:dataPointMarkerLayout symbol="circle" size="4"/>
+  <cs:dataPointWireframe>
+    <cs:lnRef idx="0">
+      <cs:styleClr val="auto"/>
+    </cs:lnRef>
+    <cs:fillRef idx="2"/>
+    <cs:effectRef idx="0"/>
+    <cs:fontRef idx="minor">
+      <a:schemeClr val="dk1"/>
+    </cs:fontRef>
+    <cs:spPr>
+      <a:ln w="9525" cap="rnd">
+        <a:solidFill>
+          <a:schemeClr val="phClr"/>
+        </a:solidFill>
+        <a:round/>
+      </a:ln>
+    </cs:spPr>
+  </cs:dataPointWireframe>
+  <cs:dataTable>
+    <cs:lnRef idx="0"/>
+    <cs:fillRef idx="0"/>
+    <cs:effectRef idx="0"/>
+    <cs:fontRef idx="minor">
+      <a:schemeClr val="tx1">
+        <a:lumMod val="50000"/>
+        <a:lumOff val="50000"/>
+      </a:schemeClr>
+    </cs:fontRef>
+    <cs:spPr>
+      <a:ln w="9525">
+        <a:solidFill>
+          <a:schemeClr val="tx1">
+            <a:lumMod val="15000"/>
+            <a:lumOff val="85000"/>
+          </a:schemeClr>
+        </a:solidFill>
+      </a:ln>
+    </cs:spPr>
+    <cs:defRPr sz="900" kern="1200"/>
+  </cs:dataTable>
+  <cs:downBar>
+    <cs:lnRef idx="0"/>
+    <cs:fillRef idx="0"/>
+    <cs:effectRef idx="0"/>
+    <cs:fontRef idx="minor">
+      <a:schemeClr val="dk1"/>
+    </cs:fontRef>
+    <cs:spPr>
+      <a:solidFill>
+        <a:schemeClr val="dk1">
+          <a:lumMod val="75000"/>
+          <a:lumOff val="25000"/>
+        </a:schemeClr>
+      </a:solidFill>
+      <a:ln w="9525">
+        <a:solidFill>
+          <a:schemeClr val="tx1">
+            <a:lumMod val="50000"/>
+            <a:lumOff val="50000"/>
+          </a:schemeClr>
+        </a:solidFill>
+      </a:ln>
+    </cs:spPr>
+  </cs:downBar>
+  <cs:dropLine>
+    <cs:lnRef idx="0"/>
+    <cs:fillRef idx="0"/>
+    <cs:effectRef idx="0"/>
+    <cs:fontRef idx="minor">
+      <a:schemeClr val="dk1"/>
+    </cs:fontRef>
+    <cs:spPr>
+      <a:ln w="9525">
+        <a:solidFill>
+          <a:schemeClr val="tx1">
+            <a:lumMod val="35000"/>
+            <a:lumOff val="65000"/>
+          </a:schemeClr>
+        </a:solidFill>
+        <a:prstDash val="dash"/>
+      </a:ln>
+    </cs:spPr>
+  </cs:dropLine>
+  <cs:errorBar>
+    <cs:lnRef idx="0"/>
+    <cs:fillRef idx="0"/>
+    <cs:effectRef idx="0"/>
+    <cs:fontRef idx="minor">
+      <a:schemeClr val="dk1"/>
+    </cs:fontRef>
+    <cs:spPr>
+      <a:ln w="9525">
+        <a:solidFill>
+          <a:schemeClr val="tx1">
+            <a:lumMod val="50000"/>
+            <a:lumOff val="50000"/>
+          </a:schemeClr>
+        </a:solidFill>
+      </a:ln>
+    </cs:spPr>
+  </cs:errorBar>
+  <cs:floor>
+    <cs:lnRef idx="0"/>
+    <cs:fillRef idx="0"/>
+    <cs:effectRef idx="0"/>
+    <cs:fontRef idx="minor">
+      <a:schemeClr val="dk1"/>
+    </cs:fontRef>
+  </cs:floor>
+  <cs:gridlineMajor>
+    <cs:lnRef idx="0"/>
+    <cs:fillRef idx="0"/>
+    <cs:effectRef idx="0"/>
+    <cs:fontRef idx="minor">
+      <a:schemeClr val="dk1"/>
+    </cs:fontRef>
+    <cs:spPr>
+      <a:ln w="9525" cap="flat" cmpd="sng" algn="ctr">
+        <a:solidFill>
+          <a:schemeClr val="tx1">
+            <a:lumMod val="15000"/>
+            <a:lumOff val="85000"/>
+          </a:schemeClr>
+        </a:solidFill>
+        <a:round/>
+      </a:ln>
+    </cs:spPr>
+  </cs:gridlineMajor>
+  <cs:gridlineMinor>
+    <cs:lnRef idx="0"/>
+    <cs:fillRef idx="0"/>
+    <cs:effectRef idx="0"/>
+    <cs:fontRef idx="minor">
+      <a:schemeClr val="dk1"/>
+    </cs:fontRef>
+    <cs:spPr>
+      <a:ln>
+        <a:solidFill>
+          <a:schemeClr val="tx1">
+            <a:lumMod val="5000"/>
+            <a:lumOff val="95000"/>
+          </a:schemeClr>
+        </a:solidFill>
+      </a:ln>
+    </cs:spPr>
+  </cs:gridlineMinor>
+  <cs:hiLoLine>
+    <cs:lnRef idx="0"/>
+    <cs:fillRef idx="0"/>
+    <cs:effectRef idx="0"/>
+    <cs:fontRef idx="minor">
+      <a:schemeClr val="dk1"/>
+    </cs:fontRef>
+    <cs:spPr>
+      <a:ln w="9525">
+        <a:solidFill>
+          <a:schemeClr val="tx1">
+            <a:lumMod val="50000"/>
+            <a:lumOff val="50000"/>
+          </a:schemeClr>
+        </a:solidFill>
+        <a:prstDash val="dash"/>
+      </a:ln>
+    </cs:spPr>
+  </cs:hiLoLine>
+  <cs:leaderLine>
+    <cs:lnRef idx="0"/>
+    <cs:fillRef idx="0"/>
+    <cs:effectRef idx="0"/>
+    <cs:fontRef idx="minor">
+      <a:schemeClr val="dk1"/>
+    </cs:fontRef>
+    <cs:spPr>
+      <a:ln w="9525">
+        <a:solidFill>
+          <a:schemeClr val="tx1">
+            <a:lumMod val="35000"/>
+            <a:lumOff val="65000"/>
+          </a:schemeClr>
+        </a:solidFill>
+      </a:ln>
+    </cs:spPr>
+  </cs:leaderLine>
+  <cs:legend>
+    <cs:lnRef idx="0"/>
+    <cs:fillRef idx="0"/>
+    <cs:effectRef idx="0"/>
+    <cs:fontRef idx="minor">
+      <a:schemeClr val="tx1">
+        <a:lumMod val="50000"/>
+        <a:lumOff val="50000"/>
+      </a:schemeClr>
+    </cs:fontRef>
+    <cs:defRPr sz="900" kern="1200"/>
+  </cs:legend>
+  <cs:plotArea mods="allowNoFillOverride allowNoLineOverride">
+    <cs:lnRef idx="0"/>
+    <cs:fillRef idx="0"/>
+    <cs:effectRef idx="0"/>
+    <cs:fontRef idx="minor">
+      <a:schemeClr val="dk1"/>
+    </cs:fontRef>
+  </cs:plotArea>
+  <cs:plotArea3D mods="allowNoFillOverride allowNoLineOverride">
+    <cs:lnRef idx="0"/>
+    <cs:fillRef idx="0"/>
+    <cs:effectRef idx="0"/>
+    <cs:fontRef idx="minor">
+      <a:schemeClr val="dk1"/>
+    </cs:fontRef>
+  </cs:plotArea3D>
+  <cs:seriesAxis>
+    <cs:lnRef idx="0"/>
+    <cs:fillRef idx="0"/>
+    <cs:effectRef idx="0"/>
+    <cs:fontRef idx="minor">
+      <a:schemeClr val="tx1">
+        <a:lumMod val="50000"/>
+        <a:lumOff val="50000"/>
+      </a:schemeClr>
+    </cs:fontRef>
+    <cs:spPr>
+      <a:ln w="9525" cap="flat" cmpd="sng" algn="ctr">
+        <a:solidFill>
+          <a:schemeClr val="tx1">
+            <a:lumMod val="15000"/>
+            <a:lumOff val="85000"/>
+          </a:schemeClr>
+        </a:solidFill>
+        <a:round/>
+      </a:ln>
+    </cs:spPr>
+    <cs:defRPr sz="900" kern="1200"/>
+  </cs:seriesAxis>
+  <cs:seriesLine>
+    <cs:lnRef idx="0"/>
+    <cs:fillRef idx="0"/>
+    <cs:effectRef idx="0"/>
+    <cs:fontRef idx="minor">
+      <a:schemeClr val="dk1"/>
+    </cs:fontRef>
+    <cs:spPr>
+      <a:ln w="9525">
+        <a:solidFill>
+          <a:schemeClr val="tx1">
+            <a:lumMod val="35000"/>
+            <a:lumOff val="65000"/>
+          </a:schemeClr>
+        </a:solidFill>
+        <a:prstDash val="dash"/>
+      </a:ln>
+    </cs:spPr>
+  </cs:seriesLine>
+  <cs:title>
+    <cs:lnRef idx="0"/>
+    <cs:fillRef idx="0"/>
+    <cs:effectRef idx="0"/>
+    <cs:fontRef idx="minor">
+      <a:schemeClr val="tx1">
+        <a:lumMod val="50000"/>
+        <a:lumOff val="50000"/>
+      </a:schemeClr>
+    </cs:fontRef>
+    <cs:defRPr sz="1400" kern="1200" cap="none" spc="20" baseline="0"/>
+  </cs:title>
+  <cs:trendline>
+    <cs:lnRef idx="0">
+      <cs:styleClr val="auto"/>
+    </cs:lnRef>
+    <cs:fillRef idx="2"/>
+    <cs:effectRef idx="0"/>
+    <cs:fontRef idx="minor">
+      <a:schemeClr val="dk1"/>
+    </cs:fontRef>
+    <cs:spPr>
+      <a:ln w="9525" cap="rnd">
+        <a:solidFill>
+          <a:schemeClr val="phClr"/>
+        </a:solidFill>
+      </a:ln>
+    </cs:spPr>
+  </cs:trendline>
+  <cs:trendlineLabel>
+    <cs:lnRef idx="0"/>
+    <cs:fillRef idx="0"/>
+    <cs:effectRef idx="0"/>
+    <cs:fontRef idx="minor">
+      <a:schemeClr val="tx1">
+        <a:lumMod val="50000"/>
+        <a:lumOff val="50000"/>
+      </a:schemeClr>
+    </cs:fontRef>
+    <cs:defRPr sz="900" kern="1200"/>
+  </cs:trendlineLabel>
+  <cs:upBar>
+    <cs:lnRef idx="0"/>
+    <cs:fillRef idx="0"/>
+    <cs:effectRef idx="0"/>
+    <cs:fontRef idx="minor">
+      <a:schemeClr val="dk1"/>
+    </cs:fontRef>
+    <cs:spPr>
+      <a:solidFill>
+        <a:schemeClr val="lt1"/>
+      </a:solidFill>
+      <a:ln w="9525">
+        <a:solidFill>
+          <a:schemeClr val="tx1">
+            <a:lumMod val="50000"/>
+            <a:lumOff val="50000"/>
+          </a:schemeClr>
+        </a:solidFill>
+      </a:ln>
+    </cs:spPr>
+  </cs:upBar>
+  <cs:valueAxis>
+    <cs:lnRef idx="0"/>
+    <cs:fillRef idx="0"/>
+    <cs:effectRef idx="0"/>
+    <cs:fontRef idx="minor">
+      <a:schemeClr val="tx1">
+        <a:lumMod val="50000"/>
+        <a:lumOff val="50000"/>
+      </a:schemeClr>
+    </cs:fontRef>
+    <cs:defRPr sz="900" kern="1200"/>
+  </cs:valueAxis>
+  <cs:wall>
+    <cs:lnRef idx="0"/>
+    <cs:fillRef idx="0"/>
+    <cs:effectRef idx="0"/>
+    <cs:fontRef idx="minor">
+      <a:schemeClr val="dk1"/>
+    </cs:fontRef>
+  </cs:wall>
+</cs:chartStyle>
+</file>
+
 <file path=word/theme/theme1.xml><?xml version="1.0" encoding="utf-8"?>
 <a:theme xmlns:a="http://schemas.openxmlformats.org/drawingml/2006/main" name="Office Theme">
   <a:themeElements>

</xml_diff>